<commit_message>
project report #1 v2
</commit_message>
<xml_diff>
--- a/docs/soft-report1.docx
+++ b/docs/soft-report1.docx
@@ -713,24 +713,582 @@
           <w:szCs w:val="24"/>
           <w:u w:val="none"/>
         </w:rPr>
-        <w:t>WHY IS THIS PROJECT CHOSEN</w:t>
-      </w:r>
-    </w:p>
-    <w:p>
-      <w:pPr>
-        <w:pStyle w:val="style0"/>
-        <w:jc w:val="left"/>
-      </w:pPr>
-      <w:r>
-        <w:rPr>
-          <w:b w:val="false"/>
-          <w:bCs w:val="false"/>
-          <w:i w:val="false"/>
-          <w:iCs w:val="false"/>
-          <w:sz w:val="24"/>
-          <w:szCs w:val="24"/>
-          <w:u w:val="single"/>
-        </w:rPr>
+        <w:t>WHY IS THIS PROJECT CHOSEN?</w:t>
+      </w:r>
+    </w:p>
+    <w:p>
+      <w:pPr>
+        <w:pStyle w:val="style0"/>
+        <w:jc w:val="left"/>
+      </w:pPr>
+      <w:r>
+        <w:rPr>
+          <w:b w:val="false"/>
+          <w:bCs w:val="false"/>
+          <w:i w:val="false"/>
+          <w:iCs w:val="false"/>
+          <w:sz w:val="24"/>
+          <w:szCs w:val="24"/>
+          <w:u w:val="single"/>
+        </w:rPr>
+      </w:r>
+    </w:p>
+    <w:p>
+      <w:pPr>
+        <w:pStyle w:val="style0"/>
+        <w:jc w:val="left"/>
+      </w:pPr>
+      <w:r>
+        <w:rPr>
+          <w:b w:val="false"/>
+          <w:bCs w:val="false"/>
+          <w:i w:val="false"/>
+          <w:iCs w:val="false"/>
+          <w:sz w:val="24"/>
+          <w:szCs w:val="24"/>
+          <w:u w:val="none"/>
+        </w:rPr>
+        <w:t>Designing a desktop application with Python will be a new experience for each of us in the group. Simulation engine produces the result after analyzing the datas. We decided to create a simulation engine to gain experience about processing datas.</w:t>
+      </w:r>
+    </w:p>
+    <w:p>
+      <w:pPr>
+        <w:pStyle w:val="style0"/>
+        <w:jc w:val="left"/>
+      </w:pPr>
+      <w:r>
+        <w:rPr>
+          <w:b w:val="false"/>
+          <w:bCs w:val="false"/>
+          <w:i w:val="false"/>
+          <w:iCs w:val="false"/>
+          <w:sz w:val="24"/>
+          <w:szCs w:val="24"/>
+          <w:u w:val="single"/>
+        </w:rPr>
+      </w:r>
+    </w:p>
+    <w:p>
+      <w:pPr>
+        <w:pStyle w:val="style0"/>
+        <w:jc w:val="left"/>
+      </w:pPr>
+      <w:r>
+        <w:rPr>
+          <w:b w:val="false"/>
+          <w:bCs w:val="false"/>
+          <w:i w:val="false"/>
+          <w:iCs w:val="false"/>
+          <w:sz w:val="24"/>
+          <w:szCs w:val="24"/>
+          <w:u w:val="none"/>
+        </w:rPr>
+        <w:t>Football and many other sports management games exist for year. After realizing the lack of this game type,  we decided to wrestling. Thinking of our ancestor sport to find a place in game world, and creating awareness will also caused us to choose this project.</w:t>
+      </w:r>
+    </w:p>
+    <w:p>
+      <w:pPr>
+        <w:pStyle w:val="style0"/>
+        <w:jc w:val="left"/>
+      </w:pPr>
+      <w:r>
+        <w:rPr>
+          <w:b w:val="false"/>
+          <w:bCs w:val="false"/>
+          <w:i w:val="false"/>
+          <w:iCs w:val="false"/>
+          <w:sz w:val="24"/>
+          <w:szCs w:val="24"/>
+          <w:u w:val="single"/>
+        </w:rPr>
+      </w:r>
+    </w:p>
+    <w:p>
+      <w:pPr>
+        <w:pStyle w:val="style0"/>
+        <w:jc w:val="left"/>
+      </w:pPr>
+      <w:r>
+        <w:rPr>
+          <w:b/>
+          <w:bCs/>
+          <w:i w:val="false"/>
+          <w:iCs w:val="false"/>
+          <w:sz w:val="24"/>
+          <w:szCs w:val="24"/>
+          <w:u w:val="none"/>
+        </w:rPr>
+        <w:t>PROJECT GOALS</w:t>
+      </w:r>
+    </w:p>
+    <w:p>
+      <w:pPr>
+        <w:pStyle w:val="style0"/>
+        <w:jc w:val="left"/>
+      </w:pPr>
+      <w:r>
+        <w:rPr>
+          <w:b/>
+          <w:bCs/>
+          <w:i w:val="false"/>
+          <w:iCs w:val="false"/>
+          <w:sz w:val="24"/>
+          <w:szCs w:val="24"/>
+          <w:u w:val="single"/>
+        </w:rPr>
+      </w:r>
+    </w:p>
+    <w:p>
+      <w:pPr>
+        <w:pStyle w:val="style0"/>
+        <w:jc w:val="left"/>
+      </w:pPr>
+      <w:r>
+        <w:rPr>
+          <w:b w:val="false"/>
+          <w:bCs w:val="false"/>
+          <w:i w:val="false"/>
+          <w:iCs w:val="false"/>
+          <w:sz w:val="24"/>
+          <w:szCs w:val="24"/>
+          <w:u w:val="none"/>
+        </w:rPr>
+        <w:t xml:space="preserve">   </w:t>
+      </w:r>
+      <w:r>
+        <w:rPr>
+          <w:b w:val="false"/>
+          <w:bCs w:val="false"/>
+          <w:i w:val="false"/>
+          <w:iCs w:val="false"/>
+          <w:sz w:val="24"/>
+          <w:szCs w:val="24"/>
+          <w:u w:val="single"/>
+        </w:rPr>
+        <w:t>In Technical Perspective:</w:t>
+      </w:r>
+      <w:r>
+        <w:rPr>
+          <w:b w:val="false"/>
+          <w:bCs w:val="false"/>
+          <w:i w:val="false"/>
+          <w:iCs w:val="false"/>
+          <w:sz w:val="24"/>
+          <w:szCs w:val="24"/>
+          <w:u w:val="none"/>
+        </w:rPr>
+        <w:t xml:space="preserve"> To learn and find a chance to use Python language which has a large area of usage, using this language with plenty tools and frameworks. Using this tools and frameworks in a flexible way and trying to solve the problems we will face.</w:t>
+      </w:r>
+    </w:p>
+    <w:p>
+      <w:pPr>
+        <w:pStyle w:val="style0"/>
+        <w:jc w:val="left"/>
+      </w:pPr>
+      <w:r>
+        <w:rPr>
+          <w:b w:val="false"/>
+          <w:bCs w:val="false"/>
+          <w:i w:val="false"/>
+          <w:iCs w:val="false"/>
+          <w:sz w:val="24"/>
+          <w:szCs w:val="24"/>
+          <w:u w:val="single"/>
+        </w:rPr>
+      </w:r>
+    </w:p>
+    <w:p>
+      <w:pPr>
+        <w:pStyle w:val="style0"/>
+        <w:jc w:val="left"/>
+      </w:pPr>
+      <w:r>
+        <w:rPr>
+          <w:b w:val="false"/>
+          <w:bCs w:val="false"/>
+          <w:i w:val="false"/>
+          <w:iCs w:val="false"/>
+          <w:sz w:val="24"/>
+          <w:szCs w:val="24"/>
+          <w:u w:val="none"/>
+        </w:rPr>
+        <w:t xml:space="preserve">   </w:t>
+      </w:r>
+      <w:r>
+        <w:rPr>
+          <w:b w:val="false"/>
+          <w:bCs w:val="false"/>
+          <w:i w:val="false"/>
+          <w:iCs w:val="false"/>
+          <w:sz w:val="24"/>
+          <w:szCs w:val="24"/>
+          <w:u w:val="single"/>
+        </w:rPr>
+        <w:t>Social Perspective:</w:t>
+      </w:r>
+      <w:r>
+        <w:rPr>
+          <w:b w:val="false"/>
+          <w:bCs w:val="false"/>
+          <w:i w:val="false"/>
+          <w:iCs w:val="false"/>
+          <w:sz w:val="24"/>
+          <w:szCs w:val="24"/>
+          <w:u w:val="none"/>
+        </w:rPr>
+        <w:t xml:space="preserve"> To work as a team, distribution of tasks and roles and developing a software with this awareness.</w:t>
+      </w:r>
+    </w:p>
+    <w:p>
+      <w:pPr>
+        <w:pStyle w:val="style0"/>
+        <w:jc w:val="left"/>
+      </w:pPr>
+      <w:r>
+        <w:rPr>
+          <w:b w:val="false"/>
+          <w:bCs w:val="false"/>
+          <w:i w:val="false"/>
+          <w:iCs w:val="false"/>
+          <w:sz w:val="24"/>
+          <w:szCs w:val="24"/>
+          <w:u w:val="single"/>
+        </w:rPr>
+      </w:r>
+    </w:p>
+    <w:p>
+      <w:pPr>
+        <w:pStyle w:val="style0"/>
+        <w:jc w:val="left"/>
+      </w:pPr>
+      <w:r>
+        <w:rPr>
+          <w:b w:val="false"/>
+          <w:bCs w:val="false"/>
+          <w:i w:val="false"/>
+          <w:iCs w:val="false"/>
+          <w:sz w:val="24"/>
+          <w:szCs w:val="24"/>
+          <w:u w:val="single"/>
+        </w:rPr>
+      </w:r>
+    </w:p>
+    <w:p>
+      <w:pPr>
+        <w:pStyle w:val="style0"/>
+        <w:jc w:val="left"/>
+      </w:pPr>
+      <w:r>
+        <w:rPr>
+          <w:b w:val="false"/>
+          <w:bCs w:val="false"/>
+          <w:i w:val="false"/>
+          <w:iCs w:val="false"/>
+          <w:sz w:val="24"/>
+          <w:szCs w:val="24"/>
+          <w:u w:val="none"/>
+        </w:rPr>
+        <w:t>Our project will be a brand new system. System will be working with these steps:</w:t>
+      </w:r>
+    </w:p>
+    <w:p>
+      <w:pPr>
+        <w:pStyle w:val="style0"/>
+        <w:jc w:val="left"/>
+      </w:pPr>
+      <w:r>
+        <w:rPr>
+          <w:b w:val="false"/>
+          <w:bCs w:val="false"/>
+          <w:i w:val="false"/>
+          <w:iCs w:val="false"/>
+          <w:sz w:val="24"/>
+          <w:szCs w:val="24"/>
+          <w:u w:val="single"/>
+        </w:rPr>
+      </w:r>
+    </w:p>
+    <w:p>
+      <w:pPr>
+        <w:pStyle w:val="style0"/>
+        <w:numPr>
+          <w:ilvl w:val="0"/>
+          <w:numId w:val="1"/>
+        </w:numPr>
+        <w:jc w:val="left"/>
+      </w:pPr>
+      <w:r>
+        <w:rPr>
+          <w:b w:val="false"/>
+          <w:bCs w:val="false"/>
+          <w:i w:val="false"/>
+          <w:iCs w:val="false"/>
+          <w:sz w:val="24"/>
+          <w:szCs w:val="24"/>
+          <w:u w:val="none"/>
+        </w:rPr>
+        <w:t>At first, there will be a “Hayde Bre” welcome window, with menu buttons. Each button will redirect the player to the menus of game.</w:t>
+      </w:r>
+    </w:p>
+    <w:p>
+      <w:pPr>
+        <w:pStyle w:val="style0"/>
+        <w:numPr>
+          <w:ilvl w:val="0"/>
+          <w:numId w:val="1"/>
+        </w:numPr>
+        <w:jc w:val="left"/>
+      </w:pPr>
+      <w:r>
+        <w:rPr>
+          <w:b w:val="false"/>
+          <w:bCs w:val="false"/>
+          <w:i w:val="false"/>
+          <w:iCs w:val="false"/>
+          <w:sz w:val="24"/>
+          <w:szCs w:val="24"/>
+          <w:u w:val="none"/>
+        </w:rPr>
+        <w:t>All datas and user profiles will be stored in SQLite Database.</w:t>
+      </w:r>
+    </w:p>
+    <w:p>
+      <w:pPr>
+        <w:pStyle w:val="style0"/>
+        <w:numPr>
+          <w:ilvl w:val="0"/>
+          <w:numId w:val="1"/>
+        </w:numPr>
+        <w:jc w:val="left"/>
+      </w:pPr>
+      <w:r>
+        <w:rPr>
+          <w:b w:val="false"/>
+          <w:bCs w:val="false"/>
+          <w:i w:val="false"/>
+          <w:iCs w:val="false"/>
+          <w:sz w:val="24"/>
+          <w:szCs w:val="24"/>
+          <w:u w:val="none"/>
+        </w:rPr>
+        <w:t>Match fixtures will be generated random.</w:t>
+      </w:r>
+    </w:p>
+    <w:p>
+      <w:pPr>
+        <w:pStyle w:val="style0"/>
+        <w:numPr>
+          <w:ilvl w:val="0"/>
+          <w:numId w:val="1"/>
+        </w:numPr>
+        <w:jc w:val="left"/>
+      </w:pPr>
+      <w:r>
+        <w:rPr>
+          <w:b w:val="false"/>
+          <w:bCs w:val="false"/>
+          <w:i w:val="false"/>
+          <w:iCs w:val="false"/>
+          <w:sz w:val="24"/>
+          <w:szCs w:val="24"/>
+          <w:u w:val="none"/>
+        </w:rPr>
+        <w:t>Match results will be produced after processing datas.</w:t>
+      </w:r>
+    </w:p>
+    <w:p>
+      <w:pPr>
+        <w:pStyle w:val="style0"/>
+        <w:jc w:val="left"/>
+      </w:pPr>
+      <w:r>
+        <w:rPr>
+          <w:b w:val="false"/>
+          <w:bCs w:val="false"/>
+          <w:i w:val="false"/>
+          <w:iCs w:val="false"/>
+          <w:sz w:val="24"/>
+          <w:szCs w:val="24"/>
+          <w:u w:val="single"/>
+        </w:rPr>
+      </w:r>
+    </w:p>
+    <w:p>
+      <w:pPr>
+        <w:pStyle w:val="style0"/>
+        <w:jc w:val="left"/>
+      </w:pPr>
+      <w:r>
+        <w:rPr>
+          <w:b w:val="false"/>
+          <w:bCs w:val="false"/>
+          <w:i w:val="false"/>
+          <w:iCs w:val="false"/>
+          <w:sz w:val="24"/>
+          <w:szCs w:val="24"/>
+          <w:u w:val="none"/>
+        </w:rPr>
+        <w:t xml:space="preserve"> </w:t>
+      </w:r>
+    </w:p>
+    <w:p>
+      <w:pPr>
+        <w:pStyle w:val="style0"/>
+        <w:jc w:val="left"/>
+      </w:pPr>
+      <w:r>
+        <w:rPr>
+          <w:b w:val="false"/>
+          <w:bCs w:val="false"/>
+          <w:i w:val="false"/>
+          <w:iCs w:val="false"/>
+          <w:sz w:val="24"/>
+          <w:szCs w:val="24"/>
+          <w:u w:val="none"/>
+        </w:rPr>
+        <w:t>As mentioned above, the resources will be;</w:t>
+      </w:r>
+    </w:p>
+    <w:p>
+      <w:pPr>
+        <w:pStyle w:val="style0"/>
+        <w:numPr>
+          <w:ilvl w:val="0"/>
+          <w:numId w:val="2"/>
+        </w:numPr>
+        <w:jc w:val="left"/>
+      </w:pPr>
+      <w:r>
+        <w:rPr>
+          <w:b w:val="false"/>
+          <w:bCs w:val="false"/>
+          <w:i w:val="false"/>
+          <w:iCs w:val="false"/>
+          <w:sz w:val="24"/>
+          <w:szCs w:val="24"/>
+          <w:u w:val="none"/>
+        </w:rPr>
+        <w:t>Qt Designer, to create the User Interface,</w:t>
+      </w:r>
+    </w:p>
+    <w:p>
+      <w:pPr>
+        <w:pStyle w:val="style0"/>
+        <w:numPr>
+          <w:ilvl w:val="0"/>
+          <w:numId w:val="2"/>
+        </w:numPr>
+        <w:jc w:val="left"/>
+      </w:pPr>
+      <w:r>
+        <w:rPr>
+          <w:b w:val="false"/>
+          <w:bCs w:val="false"/>
+          <w:i w:val="false"/>
+          <w:iCs w:val="false"/>
+          <w:sz w:val="24"/>
+          <w:szCs w:val="24"/>
+          <w:u w:val="none"/>
+        </w:rPr>
+        <w:t>PyQt, to bind frontend and backend sides of system</w:t>
+      </w:r>
+    </w:p>
+    <w:p>
+      <w:pPr>
+        <w:pStyle w:val="style0"/>
+        <w:jc w:val="left"/>
+      </w:pPr>
+      <w:r>
+        <w:rPr/>
+      </w:r>
+    </w:p>
+    <w:p>
+      <w:pPr>
+        <w:pStyle w:val="style0"/>
+        <w:jc w:val="left"/>
+      </w:pPr>
+      <w:r>
+        <w:rPr>
+          <w:b w:val="false"/>
+          <w:bCs w:val="false"/>
+          <w:i w:val="false"/>
+          <w:iCs w:val="false"/>
+          <w:sz w:val="24"/>
+          <w:szCs w:val="24"/>
+          <w:u w:val="none"/>
+        </w:rPr>
+        <w:t>Apart from these; Python, Qt and SQLite documents which were published by their creators in the Internet will be widely used through our project. Informations about wrestling which include overview, scoring system, terms and contents of it will also constitute the large part of our requirements about resources.</w:t>
+      </w:r>
+    </w:p>
+    <w:p>
+      <w:pPr>
+        <w:pStyle w:val="style0"/>
+        <w:jc w:val="left"/>
+      </w:pPr>
+      <w:r>
+        <w:rPr/>
+      </w:r>
+    </w:p>
+    <w:p>
+      <w:pPr>
+        <w:pStyle w:val="style0"/>
+        <w:jc w:val="left"/>
+      </w:pPr>
+      <w:r>
+        <w:rPr/>
+      </w:r>
+    </w:p>
+    <w:p>
+      <w:pPr>
+        <w:pStyle w:val="style0"/>
+        <w:jc w:val="left"/>
+      </w:pPr>
+      <w:r>
+        <w:rPr>
+          <w:b/>
+          <w:bCs/>
+          <w:i w:val="false"/>
+          <w:iCs w:val="false"/>
+          <w:sz w:val="24"/>
+          <w:szCs w:val="24"/>
+          <w:u w:val="none"/>
+        </w:rPr>
+        <w:t>OUTPUT OF SYSTEM</w:t>
+      </w:r>
+    </w:p>
+    <w:p>
+      <w:pPr>
+        <w:pStyle w:val="style0"/>
+        <w:jc w:val="left"/>
+      </w:pPr>
+      <w:r>
+        <w:rPr>
+          <w:b w:val="false"/>
+          <w:bCs w:val="false"/>
+          <w:i w:val="false"/>
+          <w:iCs w:val="false"/>
+          <w:sz w:val="24"/>
+          <w:szCs w:val="24"/>
+          <w:u w:val="single"/>
+        </w:rPr>
+      </w:r>
+    </w:p>
+    <w:p>
+      <w:pPr>
+        <w:pStyle w:val="style0"/>
+        <w:jc w:val="left"/>
+      </w:pPr>
+      <w:r>
+        <w:rPr>
+          <w:b w:val="false"/>
+          <w:bCs w:val="false"/>
+          <w:i w:val="false"/>
+          <w:iCs w:val="false"/>
+          <w:sz w:val="24"/>
+          <w:szCs w:val="24"/>
+          <w:u w:val="none"/>
+        </w:rPr>
+        <w:t>After finishing the project, our completed game will serve the player an experience to manage a wrestling team, orientate the team and players during the season, decide the practice planning of each players according the match results and see the position of his/her team's and players' in the league standings.</w:t>
       </w:r>
     </w:p>
     <w:sectPr>
@@ -743,6 +1301,413 @@
     </w:sectPr>
   </w:body>
 </w:document>
+</file>
+
+<file path=word/numbering.xml><?xml version="1.0" encoding="utf-8"?>
+<w:numbering xmlns:w="http://schemas.openxmlformats.org/wordprocessingml/2006/main">
+  <w:abstractNum w:abstractNumId="1">
+    <w:lvl w:ilvl="0">
+      <w:start w:val="1"/>
+      <w:numFmt w:val="bullet"/>
+      <w:lvlText w:val=""/>
+      <w:lvlJc w:val="left"/>
+      <w:pPr>
+        <w:tabs>
+          <w:tab w:pos="720" w:val="num"/>
+        </w:tabs>
+        <w:ind w:hanging="360" w:left="720"/>
+      </w:pPr>
+      <w:rPr>
+        <w:rFonts w:ascii="Symbol" w:cs="Symbol" w:hAnsi="Symbol" w:hint="default"/>
+      </w:rPr>
+    </w:lvl>
+    <w:lvl w:ilvl="1">
+      <w:start w:val="1"/>
+      <w:numFmt w:val="bullet"/>
+      <w:lvlText w:val="◦"/>
+      <w:lvlJc w:val="left"/>
+      <w:pPr>
+        <w:tabs>
+          <w:tab w:pos="1080" w:val="num"/>
+        </w:tabs>
+        <w:ind w:hanging="360" w:left="1080"/>
+      </w:pPr>
+      <w:rPr>
+        <w:rFonts w:ascii="OpenSymbol" w:cs="OpenSymbol" w:hAnsi="OpenSymbol" w:hint="default"/>
+      </w:rPr>
+    </w:lvl>
+    <w:lvl w:ilvl="2">
+      <w:start w:val="1"/>
+      <w:numFmt w:val="bullet"/>
+      <w:lvlText w:val="▪"/>
+      <w:lvlJc w:val="left"/>
+      <w:pPr>
+        <w:tabs>
+          <w:tab w:pos="1440" w:val="num"/>
+        </w:tabs>
+        <w:ind w:hanging="360" w:left="1440"/>
+      </w:pPr>
+      <w:rPr>
+        <w:rFonts w:ascii="OpenSymbol" w:cs="OpenSymbol" w:hAnsi="OpenSymbol" w:hint="default"/>
+      </w:rPr>
+    </w:lvl>
+    <w:lvl w:ilvl="3">
+      <w:start w:val="1"/>
+      <w:numFmt w:val="bullet"/>
+      <w:lvlText w:val=""/>
+      <w:lvlJc w:val="left"/>
+      <w:pPr>
+        <w:tabs>
+          <w:tab w:pos="1800" w:val="num"/>
+        </w:tabs>
+        <w:ind w:hanging="360" w:left="1800"/>
+      </w:pPr>
+      <w:rPr>
+        <w:rFonts w:ascii="Symbol" w:cs="Symbol" w:hAnsi="Symbol" w:hint="default"/>
+      </w:rPr>
+    </w:lvl>
+    <w:lvl w:ilvl="4">
+      <w:start w:val="1"/>
+      <w:numFmt w:val="bullet"/>
+      <w:lvlText w:val="◦"/>
+      <w:lvlJc w:val="left"/>
+      <w:pPr>
+        <w:tabs>
+          <w:tab w:pos="2160" w:val="num"/>
+        </w:tabs>
+        <w:ind w:hanging="360" w:left="2160"/>
+      </w:pPr>
+      <w:rPr>
+        <w:rFonts w:ascii="OpenSymbol" w:cs="OpenSymbol" w:hAnsi="OpenSymbol" w:hint="default"/>
+      </w:rPr>
+    </w:lvl>
+    <w:lvl w:ilvl="5">
+      <w:start w:val="1"/>
+      <w:numFmt w:val="bullet"/>
+      <w:lvlText w:val="▪"/>
+      <w:lvlJc w:val="left"/>
+      <w:pPr>
+        <w:tabs>
+          <w:tab w:pos="2520" w:val="num"/>
+        </w:tabs>
+        <w:ind w:hanging="360" w:left="2520"/>
+      </w:pPr>
+      <w:rPr>
+        <w:rFonts w:ascii="OpenSymbol" w:cs="OpenSymbol" w:hAnsi="OpenSymbol" w:hint="default"/>
+      </w:rPr>
+    </w:lvl>
+    <w:lvl w:ilvl="6">
+      <w:start w:val="1"/>
+      <w:numFmt w:val="bullet"/>
+      <w:lvlText w:val=""/>
+      <w:lvlJc w:val="left"/>
+      <w:pPr>
+        <w:tabs>
+          <w:tab w:pos="2880" w:val="num"/>
+        </w:tabs>
+        <w:ind w:hanging="360" w:left="2880"/>
+      </w:pPr>
+      <w:rPr>
+        <w:rFonts w:ascii="Symbol" w:cs="Symbol" w:hAnsi="Symbol" w:hint="default"/>
+      </w:rPr>
+    </w:lvl>
+    <w:lvl w:ilvl="7">
+      <w:start w:val="1"/>
+      <w:numFmt w:val="bullet"/>
+      <w:lvlText w:val="◦"/>
+      <w:lvlJc w:val="left"/>
+      <w:pPr>
+        <w:tabs>
+          <w:tab w:pos="3240" w:val="num"/>
+        </w:tabs>
+        <w:ind w:hanging="360" w:left="3240"/>
+      </w:pPr>
+      <w:rPr>
+        <w:rFonts w:ascii="OpenSymbol" w:cs="OpenSymbol" w:hAnsi="OpenSymbol" w:hint="default"/>
+      </w:rPr>
+    </w:lvl>
+    <w:lvl w:ilvl="8">
+      <w:start w:val="1"/>
+      <w:numFmt w:val="bullet"/>
+      <w:lvlText w:val="▪"/>
+      <w:lvlJc w:val="left"/>
+      <w:pPr>
+        <w:tabs>
+          <w:tab w:pos="3600" w:val="num"/>
+        </w:tabs>
+        <w:ind w:hanging="360" w:left="3600"/>
+      </w:pPr>
+      <w:rPr>
+        <w:rFonts w:ascii="OpenSymbol" w:cs="OpenSymbol" w:hAnsi="OpenSymbol" w:hint="default"/>
+      </w:rPr>
+    </w:lvl>
+  </w:abstractNum>
+  <w:abstractNum w:abstractNumId="2">
+    <w:lvl w:ilvl="0">
+      <w:start w:val="1"/>
+      <w:numFmt w:val="bullet"/>
+      <w:lvlText w:val=""/>
+      <w:lvlJc w:val="left"/>
+      <w:pPr>
+        <w:tabs>
+          <w:tab w:pos="720" w:val="num"/>
+        </w:tabs>
+        <w:ind w:hanging="360" w:left="720"/>
+      </w:pPr>
+      <w:rPr>
+        <w:rFonts w:ascii="Symbol" w:cs="Symbol" w:hAnsi="Symbol" w:hint="default"/>
+      </w:rPr>
+    </w:lvl>
+    <w:lvl w:ilvl="1">
+      <w:start w:val="1"/>
+      <w:numFmt w:val="bullet"/>
+      <w:lvlText w:val="◦"/>
+      <w:lvlJc w:val="left"/>
+      <w:pPr>
+        <w:tabs>
+          <w:tab w:pos="1080" w:val="num"/>
+        </w:tabs>
+        <w:ind w:hanging="360" w:left="1080"/>
+      </w:pPr>
+      <w:rPr>
+        <w:rFonts w:ascii="OpenSymbol" w:cs="OpenSymbol" w:hAnsi="OpenSymbol" w:hint="default"/>
+      </w:rPr>
+    </w:lvl>
+    <w:lvl w:ilvl="2">
+      <w:start w:val="1"/>
+      <w:numFmt w:val="bullet"/>
+      <w:lvlText w:val="▪"/>
+      <w:lvlJc w:val="left"/>
+      <w:pPr>
+        <w:tabs>
+          <w:tab w:pos="1440" w:val="num"/>
+        </w:tabs>
+        <w:ind w:hanging="360" w:left="1440"/>
+      </w:pPr>
+      <w:rPr>
+        <w:rFonts w:ascii="OpenSymbol" w:cs="OpenSymbol" w:hAnsi="OpenSymbol" w:hint="default"/>
+      </w:rPr>
+    </w:lvl>
+    <w:lvl w:ilvl="3">
+      <w:start w:val="1"/>
+      <w:numFmt w:val="bullet"/>
+      <w:lvlText w:val=""/>
+      <w:lvlJc w:val="left"/>
+      <w:pPr>
+        <w:tabs>
+          <w:tab w:pos="1800" w:val="num"/>
+        </w:tabs>
+        <w:ind w:hanging="360" w:left="1800"/>
+      </w:pPr>
+      <w:rPr>
+        <w:rFonts w:ascii="Symbol" w:cs="Symbol" w:hAnsi="Symbol" w:hint="default"/>
+      </w:rPr>
+    </w:lvl>
+    <w:lvl w:ilvl="4">
+      <w:start w:val="1"/>
+      <w:numFmt w:val="bullet"/>
+      <w:lvlText w:val="◦"/>
+      <w:lvlJc w:val="left"/>
+      <w:pPr>
+        <w:tabs>
+          <w:tab w:pos="2160" w:val="num"/>
+        </w:tabs>
+        <w:ind w:hanging="360" w:left="2160"/>
+      </w:pPr>
+      <w:rPr>
+        <w:rFonts w:ascii="OpenSymbol" w:cs="OpenSymbol" w:hAnsi="OpenSymbol" w:hint="default"/>
+      </w:rPr>
+    </w:lvl>
+    <w:lvl w:ilvl="5">
+      <w:start w:val="1"/>
+      <w:numFmt w:val="bullet"/>
+      <w:lvlText w:val="▪"/>
+      <w:lvlJc w:val="left"/>
+      <w:pPr>
+        <w:tabs>
+          <w:tab w:pos="2520" w:val="num"/>
+        </w:tabs>
+        <w:ind w:hanging="360" w:left="2520"/>
+      </w:pPr>
+      <w:rPr>
+        <w:rFonts w:ascii="OpenSymbol" w:cs="OpenSymbol" w:hAnsi="OpenSymbol" w:hint="default"/>
+      </w:rPr>
+    </w:lvl>
+    <w:lvl w:ilvl="6">
+      <w:start w:val="1"/>
+      <w:numFmt w:val="bullet"/>
+      <w:lvlText w:val=""/>
+      <w:lvlJc w:val="left"/>
+      <w:pPr>
+        <w:tabs>
+          <w:tab w:pos="2880" w:val="num"/>
+        </w:tabs>
+        <w:ind w:hanging="360" w:left="2880"/>
+      </w:pPr>
+      <w:rPr>
+        <w:rFonts w:ascii="Symbol" w:cs="Symbol" w:hAnsi="Symbol" w:hint="default"/>
+      </w:rPr>
+    </w:lvl>
+    <w:lvl w:ilvl="7">
+      <w:start w:val="1"/>
+      <w:numFmt w:val="bullet"/>
+      <w:lvlText w:val="◦"/>
+      <w:lvlJc w:val="left"/>
+      <w:pPr>
+        <w:tabs>
+          <w:tab w:pos="3240" w:val="num"/>
+        </w:tabs>
+        <w:ind w:hanging="360" w:left="3240"/>
+      </w:pPr>
+      <w:rPr>
+        <w:rFonts w:ascii="OpenSymbol" w:cs="OpenSymbol" w:hAnsi="OpenSymbol" w:hint="default"/>
+      </w:rPr>
+    </w:lvl>
+    <w:lvl w:ilvl="8">
+      <w:start w:val="1"/>
+      <w:numFmt w:val="bullet"/>
+      <w:lvlText w:val="▪"/>
+      <w:lvlJc w:val="left"/>
+      <w:pPr>
+        <w:tabs>
+          <w:tab w:pos="3600" w:val="num"/>
+        </w:tabs>
+        <w:ind w:hanging="360" w:left="3600"/>
+      </w:pPr>
+      <w:rPr>
+        <w:rFonts w:ascii="OpenSymbol" w:cs="OpenSymbol" w:hAnsi="OpenSymbol" w:hint="default"/>
+      </w:rPr>
+    </w:lvl>
+  </w:abstractNum>
+  <w:abstractNum w:abstractNumId="3">
+    <w:lvl w:ilvl="0">
+      <w:start w:val="1"/>
+      <w:numFmt w:val="none"/>
+      <w:suff w:val="nothing"/>
+      <w:lvlText w:val=""/>
+      <w:lvlJc w:val="left"/>
+      <w:pPr>
+        <w:tabs>
+          <w:tab w:pos="432" w:val="num"/>
+        </w:tabs>
+        <w:ind w:hanging="432" w:left="432"/>
+      </w:pPr>
+    </w:lvl>
+    <w:lvl w:ilvl="1">
+      <w:start w:val="1"/>
+      <w:numFmt w:val="none"/>
+      <w:suff w:val="nothing"/>
+      <w:lvlText w:val=""/>
+      <w:lvlJc w:val="left"/>
+      <w:pPr>
+        <w:tabs>
+          <w:tab w:pos="576" w:val="num"/>
+        </w:tabs>
+        <w:ind w:hanging="576" w:left="576"/>
+      </w:pPr>
+    </w:lvl>
+    <w:lvl w:ilvl="2">
+      <w:start w:val="1"/>
+      <w:numFmt w:val="none"/>
+      <w:suff w:val="nothing"/>
+      <w:lvlText w:val=""/>
+      <w:lvlJc w:val="left"/>
+      <w:pPr>
+        <w:tabs>
+          <w:tab w:pos="720" w:val="num"/>
+        </w:tabs>
+        <w:ind w:hanging="720" w:left="720"/>
+      </w:pPr>
+    </w:lvl>
+    <w:lvl w:ilvl="3">
+      <w:start w:val="1"/>
+      <w:numFmt w:val="none"/>
+      <w:suff w:val="nothing"/>
+      <w:lvlText w:val=""/>
+      <w:lvlJc w:val="left"/>
+      <w:pPr>
+        <w:tabs>
+          <w:tab w:pos="864" w:val="num"/>
+        </w:tabs>
+        <w:ind w:hanging="864" w:left="864"/>
+      </w:pPr>
+    </w:lvl>
+    <w:lvl w:ilvl="4">
+      <w:start w:val="1"/>
+      <w:numFmt w:val="none"/>
+      <w:suff w:val="nothing"/>
+      <w:lvlText w:val=""/>
+      <w:lvlJc w:val="left"/>
+      <w:pPr>
+        <w:tabs>
+          <w:tab w:pos="1008" w:val="num"/>
+        </w:tabs>
+        <w:ind w:hanging="1008" w:left="1008"/>
+      </w:pPr>
+    </w:lvl>
+    <w:lvl w:ilvl="5">
+      <w:start w:val="1"/>
+      <w:numFmt w:val="none"/>
+      <w:suff w:val="nothing"/>
+      <w:lvlText w:val=""/>
+      <w:lvlJc w:val="left"/>
+      <w:pPr>
+        <w:tabs>
+          <w:tab w:pos="1152" w:val="num"/>
+        </w:tabs>
+        <w:ind w:hanging="1152" w:left="1152"/>
+      </w:pPr>
+    </w:lvl>
+    <w:lvl w:ilvl="6">
+      <w:start w:val="1"/>
+      <w:numFmt w:val="none"/>
+      <w:suff w:val="nothing"/>
+      <w:lvlText w:val=""/>
+      <w:lvlJc w:val="left"/>
+      <w:pPr>
+        <w:tabs>
+          <w:tab w:pos="1296" w:val="num"/>
+        </w:tabs>
+        <w:ind w:hanging="1296" w:left="1296"/>
+      </w:pPr>
+    </w:lvl>
+    <w:lvl w:ilvl="7">
+      <w:start w:val="1"/>
+      <w:numFmt w:val="none"/>
+      <w:suff w:val="nothing"/>
+      <w:lvlText w:val=""/>
+      <w:lvlJc w:val="left"/>
+      <w:pPr>
+        <w:tabs>
+          <w:tab w:pos="1440" w:val="num"/>
+        </w:tabs>
+        <w:ind w:hanging="1440" w:left="1440"/>
+      </w:pPr>
+    </w:lvl>
+    <w:lvl w:ilvl="8">
+      <w:start w:val="1"/>
+      <w:numFmt w:val="none"/>
+      <w:suff w:val="nothing"/>
+      <w:lvlText w:val=""/>
+      <w:lvlJc w:val="left"/>
+      <w:pPr>
+        <w:tabs>
+          <w:tab w:pos="1584" w:val="num"/>
+        </w:tabs>
+        <w:ind w:hanging="1584" w:left="1584"/>
+      </w:pPr>
+    </w:lvl>
+  </w:abstractNum>
+  <w:num w:numId="1">
+    <w:abstractNumId w:val="1"/>
+  </w:num>
+  <w:num w:numId="2">
+    <w:abstractNumId w:val="2"/>
+  </w:num>
+  <w:num w:numId="3">
+    <w:abstractNumId w:val="3"/>
+  </w:num>
+</w:numbering>
 </file>
 
 <file path=word/styles.xml><?xml version="1.0" encoding="utf-8"?>

</xml_diff>

<commit_message>
project report #1 v4, w/ pdf format
</commit_message>
<xml_diff>
--- a/docs/soft-report1.docx
+++ b/docs/soft-report1.docx
@@ -214,7 +214,7 @@
           <w:szCs w:val="24"/>
           <w:u w:val="none"/>
         </w:rPr>
-        <w:t>Game will start with choosing a team, with 5 wrestlers. After transfers and signing contracts with players, the season will start. Matches will be played with same weighted wrestlers. The player will manage team, arrange practices of players, or even may throw in the towel during the match.</w:t>
+        <w:t>Game will start with choosing a team, with 5 wrestlers. After transfers and signing contracts with players, the season will start. Matches will be played with same weighted wrestlers. The player will manage team, arrange practices of players, and even may throw in the towel during the match.</w:t>
       </w:r>
     </w:p>
     <w:p>
@@ -737,7 +737,7 @@
           <w:szCs w:val="24"/>
           <w:u w:val="none"/>
         </w:rPr>
-        <w:t>Football and many other sports management games exist for year. After realizing the lack of this game type,  we decided to wrestling. Thinking of our ancestor sport to find a place in game world, and creating awareness will also caused us to choose this project.</w:t>
+        <w:t>Football and many other sports management games exist for years. After realizing the lack of this game type,  we decided to choose wrestling. Thinking of our ancestor sport to find a place in game world, and creating awareness will also caused us to choose this project.</w:t>
       </w:r>
     </w:p>
     <w:p>
@@ -854,7 +854,7 @@
           <w:szCs w:val="24"/>
           <w:u w:val="single"/>
         </w:rPr>
-        <w:t>Social Perspective:</w:t>
+        <w:t>In Social Perspective:</w:t>
       </w:r>
       <w:r>
         <w:rPr>
@@ -1310,6 +1310,18 @@
           <w:b/>
           <w:bCs/>
         </w:rPr>
+      </w:r>
+    </w:p>
+    <w:p>
+      <w:pPr>
+        <w:pStyle w:val="style0"/>
+        <w:jc w:val="left"/>
+      </w:pPr>
+      <w:r>
+        <w:rPr>
+          <w:b/>
+          <w:bCs/>
+        </w:rPr>
         <w:t>Team Members:</w:t>
       </w:r>
     </w:p>
@@ -1582,6 +1594,22 @@
       </w:pPr>
       <w:r>
         <w:rPr/>
+      </w:r>
+    </w:p>
+    <w:p>
+      <w:pPr>
+        <w:pStyle w:val="style0"/>
+        <w:jc w:val="left"/>
+      </w:pPr>
+      <w:r>
+        <w:rPr>
+          <w:b w:val="false"/>
+          <w:bCs w:val="false"/>
+          <w:i w:val="false"/>
+          <w:iCs w:val="false"/>
+          <w:u w:val="none"/>
+        </w:rPr>
+        <w:t>Giving the correct role to the right member in the group was determined as the key of accomplishment of a successful project. After settling the capabilities of members, the team roles were set by unanimous votes, both to take advantage of members' skills and to fill the deficiencies of the members.</w:t>
       </w:r>
     </w:p>
     <w:sectPr>

</xml_diff>